<commit_message>
lw8: Fix editing of accounts and accoun owners
</commit_message>
<xml_diff>
--- a/2 semester/8 lw/8_Базы_данных_ADO_Net.docx
+++ b/2 semester/8 lw/8_Базы_данных_ADO_Net.docx
@@ -405,6 +405,8 @@
         </w:rPr>
         <w:t xml:space="preserve">  и т.п.). Обязательно использовать привязки данных к ЭУ.</w:t>
       </w:r>
+      <w:bookmarkStart w:id="3" w:name="_GoBack"/>
+      <w:bookmarkEnd w:id="3"/>
     </w:p>
     <w:p>
       <w:pPr>
@@ -505,8 +507,6 @@
       <w:pPr>
         <w:ind w:firstLine="709"/>
       </w:pPr>
-      <w:bookmarkStart w:id="3" w:name="_GoBack"/>
-      <w:bookmarkEnd w:id="3"/>
     </w:p>
     <w:p>
       <w:pPr>

</xml_diff>

<commit_message>
lw9: Add Entity Framework lab
</commit_message>
<xml_diff>
--- a/2 semester/8 lw/8_Базы_данных_ADO_Net.docx
+++ b/2 semester/8 lw/8_Базы_данных_ADO_Net.docx
@@ -371,39 +371,7 @@
           <w:sz w:val="28"/>
           <w:szCs w:val="28"/>
         </w:rPr>
-        <w:t>Отображайте информацию в виде  таблицы типа DataGrid.  Должны быть кнопки навигации (</w:t>
-      </w:r>
-      <w:r>
-        <w:rPr>
-          <w:color w:val="000000"/>
-          <w:sz w:val="28"/>
-          <w:szCs w:val="28"/>
-        </w:rPr>
-        <w:sym w:font="Wingdings" w:char="F0E0"/>
-      </w:r>
-      <w:r>
-        <w:rPr>
-          <w:color w:val="000000"/>
-          <w:sz w:val="28"/>
-          <w:szCs w:val="28"/>
-        </w:rPr>
-        <w:t xml:space="preserve"> </w:t>
-      </w:r>
-      <w:r>
-        <w:rPr>
-          <w:color w:val="000000"/>
-          <w:sz w:val="28"/>
-          <w:szCs w:val="28"/>
-        </w:rPr>
-        <w:sym w:font="Wingdings" w:char="F0DF"/>
-      </w:r>
-      <w:r>
-        <w:rPr>
-          <w:color w:val="000000"/>
-          <w:sz w:val="28"/>
-          <w:szCs w:val="28"/>
-        </w:rPr>
-        <w:t xml:space="preserve">  и т.п.). Обязательно использовать привязки данных к ЭУ.</w:t>
+        <w:t>Отображайте информацию в виде  таблицы типа DataGrid.</w:t>
       </w:r>
       <w:bookmarkStart w:id="3" w:name="_GoBack"/>
       <w:bookmarkEnd w:id="3"/>
@@ -1805,13 +1773,13 @@
     <w:lsdException w:qFormat="1" w:uiPriority="39" w:semiHidden="0" w:name="toc 2"/>
     <w:lsdException w:qFormat="1" w:uiPriority="39" w:semiHidden="0" w:name="toc 3"/>
     <w:lsdException w:uiPriority="39" w:semiHidden="0" w:name="toc 4"/>
-    <w:lsdException w:uiPriority="39" w:semiHidden="0" w:name="toc 5"/>
-    <w:lsdException w:uiPriority="39" w:semiHidden="0" w:name="toc 6"/>
-    <w:lsdException w:uiPriority="39" w:semiHidden="0" w:name="toc 7"/>
+    <w:lsdException w:qFormat="1" w:uiPriority="39" w:semiHidden="0" w:name="toc 5"/>
+    <w:lsdException w:qFormat="1" w:uiPriority="39" w:semiHidden="0" w:name="toc 6"/>
+    <w:lsdException w:qFormat="1" w:uiPriority="39" w:semiHidden="0" w:name="toc 7"/>
     <w:lsdException w:uiPriority="39" w:semiHidden="0" w:name="toc 8"/>
-    <w:lsdException w:uiPriority="39" w:semiHidden="0" w:name="toc 9"/>
+    <w:lsdException w:qFormat="1" w:uiPriority="39" w:semiHidden="0" w:name="toc 9"/>
     <w:lsdException w:uiPriority="99" w:name="Normal Indent"/>
-    <w:lsdException w:unhideWhenUsed="0" w:uiPriority="0" w:name="footnote text"/>
+    <w:lsdException w:qFormat="1" w:unhideWhenUsed="0" w:uiPriority="0" w:name="footnote text"/>
     <w:lsdException w:uiPriority="99" w:name="annotation text"/>
     <w:lsdException w:qFormat="1" w:uiPriority="0" w:semiHidden="0" w:name="header"/>
     <w:lsdException w:qFormat="1" w:unhideWhenUsed="0" w:uiPriority="0" w:semiHidden="0" w:name="footer"/>
@@ -1847,9 +1815,9 @@
     <w:lsdException w:qFormat="1" w:unhideWhenUsed="0" w:uiPriority="0" w:semiHidden="0" w:name="Title"/>
     <w:lsdException w:uiPriority="99" w:name="Closing"/>
     <w:lsdException w:uiPriority="99" w:name="Signature"/>
-    <w:lsdException w:uiPriority="1" w:name="Default Paragraph Font"/>
+    <w:lsdException w:qFormat="1" w:uiPriority="1" w:name="Default Paragraph Font"/>
     <w:lsdException w:qFormat="1" w:unhideWhenUsed="0" w:uiPriority="0" w:semiHidden="0" w:name="Body Text"/>
-    <w:lsdException w:unhideWhenUsed="0" w:uiPriority="0" w:semiHidden="0" w:name="Body Text Indent"/>
+    <w:lsdException w:qFormat="1" w:unhideWhenUsed="0" w:uiPriority="0" w:semiHidden="0" w:name="Body Text Indent"/>
     <w:lsdException w:uiPriority="99" w:name="List Continue"/>
     <w:lsdException w:uiPriority="99" w:name="List Continue 2"/>
     <w:lsdException w:uiPriority="99" w:name="List Continue 3"/>
@@ -1863,25 +1831,25 @@
     <w:lsdException w:uiPriority="99" w:name="Body Text First Indent 2"/>
     <w:lsdException w:uiPriority="99" w:name="Note Heading"/>
     <w:lsdException w:unhideWhenUsed="0" w:uiPriority="0" w:semiHidden="0" w:name="Body Text 2"/>
-    <w:lsdException w:unhideWhenUsed="0" w:uiPriority="0" w:semiHidden="0" w:name="Body Text 3"/>
+    <w:lsdException w:qFormat="1" w:unhideWhenUsed="0" w:uiPriority="0" w:semiHidden="0" w:name="Body Text 3"/>
     <w:lsdException w:qFormat="1" w:unhideWhenUsed="0" w:uiPriority="0" w:semiHidden="0" w:name="Body Text Indent 2"/>
     <w:lsdException w:uiPriority="99" w:name="Body Text Indent 3"/>
     <w:lsdException w:uiPriority="99" w:name="Block Text"/>
-    <w:lsdException w:uiPriority="99" w:semiHidden="0" w:name="Hyperlink"/>
-    <w:lsdException w:uiPriority="0" w:semiHidden="0" w:name="FollowedHyperlink"/>
+    <w:lsdException w:qFormat="1" w:uiPriority="99" w:semiHidden="0" w:name="Hyperlink"/>
+    <w:lsdException w:qFormat="1" w:uiPriority="0" w:semiHidden="0" w:name="FollowedHyperlink"/>
     <w:lsdException w:qFormat="1" w:unhideWhenUsed="0" w:uiPriority="22" w:semiHidden="0" w:name="Strong"/>
     <w:lsdException w:qFormat="1" w:unhideWhenUsed="0" w:uiPriority="20" w:semiHidden="0" w:name="Emphasis"/>
     <w:lsdException w:qFormat="1" w:uiPriority="0" w:name="Document Map"/>
-    <w:lsdException w:unhideWhenUsed="0" w:uiPriority="0" w:semiHidden="0" w:name="Plain Text"/>
+    <w:lsdException w:qFormat="1" w:unhideWhenUsed="0" w:uiPriority="0" w:semiHidden="0" w:name="Plain Text"/>
     <w:lsdException w:uiPriority="99" w:name="E-mail Signature"/>
-    <w:lsdException w:uiPriority="99" w:semiHidden="0" w:name="Normal (Web)"/>
+    <w:lsdException w:qFormat="1" w:uiPriority="99" w:semiHidden="0" w:name="Normal (Web)"/>
     <w:lsdException w:uiPriority="99" w:name="HTML Acronym"/>
     <w:lsdException w:uiPriority="99" w:name="HTML Address"/>
     <w:lsdException w:uiPriority="99" w:name="HTML Cite"/>
-    <w:lsdException w:uiPriority="99" w:name="HTML Code"/>
+    <w:lsdException w:qFormat="1" w:uiPriority="99" w:name="HTML Code"/>
     <w:lsdException w:uiPriority="99" w:name="HTML Definition"/>
     <w:lsdException w:uiPriority="99" w:name="HTML Keyboard"/>
-    <w:lsdException w:unhideWhenUsed="0" w:uiPriority="99" w:semiHidden="0" w:name="HTML Preformatted"/>
+    <w:lsdException w:qFormat="1" w:unhideWhenUsed="0" w:uiPriority="99" w:semiHidden="0" w:name="HTML Preformatted"/>
     <w:lsdException w:uiPriority="99" w:name="HTML Sample"/>
     <w:lsdException w:qFormat="1" w:unhideWhenUsed="0" w:uiPriority="0" w:semiHidden="0" w:name="HTML Typewriter"/>
     <w:lsdException w:uiPriority="99" w:name="HTML Variable"/>
@@ -1929,7 +1897,7 @@
     <w:lsdException w:uiPriority="99" w:name="Table Web 1"/>
     <w:lsdException w:uiPriority="99" w:name="Table Web 2"/>
     <w:lsdException w:uiPriority="99" w:name="Table Web 3"/>
-    <w:lsdException w:uiPriority="99" w:name="Balloon Text"/>
+    <w:lsdException w:qFormat="1" w:uiPriority="99" w:name="Balloon Text"/>
     <w:lsdException w:unhideWhenUsed="0" w:uiPriority="0" w:semiHidden="0" w:name="Table Grid"/>
     <w:lsdException w:uiPriority="99" w:name="Table Theme"/>
     <w:lsdException w:unhideWhenUsed="0" w:uiPriority="99" w:name="Placeholder Text"/>
@@ -2238,6 +2206,7 @@
     <w:name w:val="Default Paragraph Font"/>
     <w:semiHidden/>
     <w:unhideWhenUsed/>
+    <w:qFormat/>
     <w:uiPriority w:val="1"/>
   </w:style>
   <w:style w:type="table" w:default="1" w:styleId="12">
@@ -2274,6 +2243,7 @@
     <w:name w:val="Hyperlink"/>
     <w:basedOn w:val="11"/>
     <w:unhideWhenUsed/>
+    <w:qFormat/>
     <w:uiPriority w:val="99"/>
     <w:rPr>
       <w:color w:val="0563C1" w:themeColor="hyperlink"/>
@@ -2300,6 +2270,7 @@
     <w:name w:val="FollowedHyperlink"/>
     <w:basedOn w:val="11"/>
     <w:unhideWhenUsed/>
+    <w:qFormat/>
     <w:uiPriority w:val="0"/>
     <w:rPr>
       <w:color w:val="800080"/>
@@ -2321,6 +2292,7 @@
     <w:basedOn w:val="11"/>
     <w:semiHidden/>
     <w:unhideWhenUsed/>
+    <w:qFormat/>
     <w:uiPriority w:val="99"/>
     <w:rPr>
       <w:rFonts w:ascii="Courier New" w:hAnsi="Courier New" w:eastAsia="Times New Roman" w:cs="Courier New"/>
@@ -2332,6 +2304,7 @@
     <w:name w:val="Normal (Web)"/>
     <w:basedOn w:val="1"/>
     <w:unhideWhenUsed/>
+    <w:qFormat/>
     <w:uiPriority w:val="99"/>
     <w:pPr>
       <w:spacing w:before="100" w:beforeAutospacing="1" w:after="100" w:afterAutospacing="1" w:line="240" w:lineRule="auto"/>
@@ -2389,6 +2362,7 @@
     <w:basedOn w:val="1"/>
     <w:next w:val="1"/>
     <w:unhideWhenUsed/>
+    <w:qFormat/>
     <w:uiPriority w:val="39"/>
     <w:pPr>
       <w:spacing w:after="100" w:line="276" w:lineRule="auto"/>
@@ -2476,6 +2450,7 @@
     <w:basedOn w:val="1"/>
     <w:next w:val="1"/>
     <w:unhideWhenUsed/>
+    <w:qFormat/>
     <w:uiPriority w:val="39"/>
     <w:pPr>
       <w:spacing w:after="100" w:line="276" w:lineRule="auto"/>
@@ -2505,6 +2480,7 @@
     <w:name w:val="Plain Text"/>
     <w:basedOn w:val="1"/>
     <w:link w:val="58"/>
+    <w:qFormat/>
     <w:uiPriority w:val="0"/>
     <w:pPr>
       <w:spacing w:after="0" w:line="240" w:lineRule="auto"/>
@@ -2520,6 +2496,7 @@
     <w:name w:val="HTML Preformatted"/>
     <w:basedOn w:val="1"/>
     <w:link w:val="64"/>
+    <w:qFormat/>
     <w:uiPriority w:val="99"/>
     <w:pPr>
       <w:tabs>
@@ -2555,6 +2532,7 @@
     <w:basedOn w:val="1"/>
     <w:link w:val="115"/>
     <w:semiHidden/>
+    <w:qFormat/>
     <w:uiPriority w:val="0"/>
     <w:pPr>
       <w:spacing w:after="0" w:line="240" w:lineRule="auto"/>
@@ -2571,6 +2549,7 @@
     <w:basedOn w:val="1"/>
     <w:next w:val="1"/>
     <w:unhideWhenUsed/>
+    <w:qFormat/>
     <w:uiPriority w:val="39"/>
     <w:pPr>
       <w:spacing w:after="100" w:line="276" w:lineRule="auto"/>
@@ -2585,6 +2564,7 @@
     <w:name w:val="Body Text Indent"/>
     <w:basedOn w:val="1"/>
     <w:link w:val="119"/>
+    <w:qFormat/>
     <w:uiPriority w:val="0"/>
     <w:pPr>
       <w:spacing w:after="120" w:line="240" w:lineRule="auto"/>
@@ -2618,6 +2598,7 @@
     <w:link w:val="69"/>
     <w:semiHidden/>
     <w:unhideWhenUsed/>
+    <w:qFormat/>
     <w:uiPriority w:val="99"/>
     <w:pPr>
       <w:spacing w:after="0" w:line="240" w:lineRule="auto"/>
@@ -2684,6 +2665,7 @@
     <w:name w:val="Body Text 3"/>
     <w:basedOn w:val="1"/>
     <w:link w:val="128"/>
+    <w:qFormat/>
     <w:uiPriority w:val="0"/>
     <w:pPr>
       <w:spacing w:after="120" w:line="240" w:lineRule="auto"/>
@@ -2700,6 +2682,7 @@
     <w:basedOn w:val="1"/>
     <w:next w:val="1"/>
     <w:unhideWhenUsed/>
+    <w:qFormat/>
     <w:uiPriority w:val="39"/>
     <w:pPr>
       <w:spacing w:after="100" w:line="276" w:lineRule="auto"/>
@@ -2793,6 +2776,7 @@
     <w:name w:val="Заголовок 4 Знак"/>
     <w:basedOn w:val="11"/>
     <w:link w:val="5"/>
+    <w:qFormat/>
     <w:uiPriority w:val="0"/>
     <w:rPr>
       <w:rFonts w:asciiTheme="majorHAnsi" w:hAnsiTheme="majorHAnsi" w:eastAsiaTheme="majorEastAsia" w:cstheme="majorBidi"/>
@@ -2817,6 +2801,7 @@
     <w:name w:val="Заголовок 6 Знак"/>
     <w:basedOn w:val="11"/>
     <w:link w:val="7"/>
+    <w:qFormat/>
     <w:uiPriority w:val="0"/>
     <w:rPr>
       <w:rFonts w:ascii="Times New Roman" w:hAnsi="Times New Roman" w:eastAsia="Times New Roman" w:cs="Times New Roman"/>
@@ -2829,6 +2814,7 @@
     <w:name w:val="Заголовок 7 Знак"/>
     <w:basedOn w:val="11"/>
     <w:link w:val="8"/>
+    <w:qFormat/>
     <w:uiPriority w:val="0"/>
     <w:rPr>
       <w:rFonts w:ascii="Times New Roman" w:hAnsi="Times New Roman" w:eastAsia="Times New Roman" w:cs="Times New Roman"/>
@@ -2843,6 +2829,7 @@
     <w:name w:val="Заголовок 8 Знак"/>
     <w:basedOn w:val="11"/>
     <w:link w:val="9"/>
+    <w:qFormat/>
     <w:uiPriority w:val="0"/>
     <w:rPr>
       <w:rFonts w:ascii="Courier New" w:hAnsi="Courier New" w:eastAsia="Times New Roman" w:cs="Times New Roman"/>
@@ -2856,6 +2843,7 @@
     <w:name w:val="Заголовок 9 Знак"/>
     <w:basedOn w:val="11"/>
     <w:link w:val="10"/>
+    <w:qFormat/>
     <w:uiPriority w:val="0"/>
     <w:rPr>
       <w:rFonts w:ascii="Arial" w:hAnsi="Arial" w:eastAsia="Times New Roman" w:cs="Arial"/>
@@ -2886,6 +2874,7 @@
   <w:style w:type="character" w:customStyle="1" w:styleId="55">
     <w:name w:val="grame"/>
     <w:basedOn w:val="11"/>
+    <w:qFormat/>
     <w:uiPriority w:val="0"/>
   </w:style>
   <w:style w:type="character" w:customStyle="1" w:styleId="56">
@@ -3048,6 +3037,7 @@
   <w:style w:type="character" w:customStyle="1" w:styleId="68">
     <w:name w:val="mw-headline"/>
     <w:basedOn w:val="11"/>
+    <w:qFormat/>
     <w:uiPriority w:val="0"/>
   </w:style>
   <w:style w:type="character" w:customStyle="1" w:styleId="69">
@@ -3067,6 +3057,7 @@
     <w:name w:val="Текст выноски Знак1"/>
     <w:basedOn w:val="11"/>
     <w:semiHidden/>
+    <w:qFormat/>
     <w:uiPriority w:val="99"/>
     <w:rPr>
       <w:rFonts w:ascii="Segoe UI" w:hAnsi="Segoe UI" w:cs="Segoe UI"/>
@@ -3529,6 +3520,7 @@
   <w:style w:type="character" w:customStyle="1" w:styleId="107">
     <w:name w:val="texample1"/>
     <w:basedOn w:val="11"/>
+    <w:qFormat/>
     <w:uiPriority w:val="0"/>
     <w:rPr>
       <w:rFonts w:hint="default" w:ascii="Courier New" w:hAnsi="Courier New" w:cs="Courier New"/>

</xml_diff>